<commit_message>
Nghi Huy Long Thien
</commit_message>
<xml_diff>
--- a/Document/Review123+tasksheet.docx
+++ b/Document/Review123+tasksheet.docx
@@ -1,6 +1,6 @@
 
 <file path=word/document.xml><?xml version="1.0" encoding="utf-8"?>
-<w:document xmlns:wpc="http://schemas.microsoft.com/office/word/2010/wordprocessingCanvas" xmlns:mc="http://schemas.openxmlformats.org/markup-compatibility/2006" xmlns:o="urn:schemas-microsoft-com:office:office" xmlns:r="http://schemas.openxmlformats.org/officeDocument/2006/relationships" xmlns:m="http://schemas.openxmlformats.org/officeDocument/2006/math" xmlns:v="urn:schemas-microsoft-com:vml" xmlns:wp14="http://schemas.microsoft.com/office/word/2010/wordprocessingDrawing" xmlns:wp="http://schemas.openxmlformats.org/drawingml/2006/wordprocessingDrawing" xmlns:w10="urn:schemas-microsoft-com:office:word" xmlns:w="http://schemas.openxmlformats.org/wordprocessingml/2006/main" xmlns:w14="http://schemas.microsoft.com/office/word/2010/wordml" xmlns:w15="http://schemas.microsoft.com/office/word/2012/wordml" xmlns:wpg="http://schemas.microsoft.com/office/word/2010/wordprocessingGroup" xmlns:wpi="http://schemas.microsoft.com/office/word/2010/wordprocessingInk" xmlns:wne="http://schemas.microsoft.com/office/word/2006/wordml" xmlns:wps="http://schemas.microsoft.com/office/word/2010/wordprocessingShape" mc:Ignorable="w14 w15 wp14">
+<w:document xmlns:wpc="http://schemas.microsoft.com/office/word/2010/wordprocessingCanvas" xmlns:cx="http://schemas.microsoft.com/office/drawing/2014/chartex" xmlns:cx1="http://schemas.microsoft.com/office/drawing/2015/9/8/chartex" xmlns:cx2="http://schemas.microsoft.com/office/drawing/2015/10/21/chartex" xmlns:cx3="http://schemas.microsoft.com/office/drawing/2016/5/9/chartex" xmlns:cx4="http://schemas.microsoft.com/office/drawing/2016/5/10/chartex" xmlns:cx5="http://schemas.microsoft.com/office/drawing/2016/5/11/chartex" xmlns:cx6="http://schemas.microsoft.com/office/drawing/2016/5/12/chartex" xmlns:cx7="http://schemas.microsoft.com/office/drawing/2016/5/13/chartex" xmlns:cx8="http://schemas.microsoft.com/office/drawing/2016/5/14/chartex" xmlns:mc="http://schemas.openxmlformats.org/markup-compatibility/2006" xmlns:aink="http://schemas.microsoft.com/office/drawing/2016/ink" xmlns:am3d="http://schemas.microsoft.com/office/drawing/2017/model3d" xmlns:o="urn:schemas-microsoft-com:office:office" xmlns:r="http://schemas.openxmlformats.org/officeDocument/2006/relationships" xmlns:m="http://schemas.openxmlformats.org/officeDocument/2006/math" xmlns:v="urn:schemas-microsoft-com:vml" xmlns:wp14="http://schemas.microsoft.com/office/word/2010/wordprocessingDrawing" xmlns:wp="http://schemas.openxmlformats.org/drawingml/2006/wordprocessingDrawing" xmlns:w10="urn:schemas-microsoft-com:office:word" xmlns:w="http://schemas.openxmlformats.org/wordprocessingml/2006/main" xmlns:w14="http://schemas.microsoft.com/office/word/2010/wordml" xmlns:w15="http://schemas.microsoft.com/office/word/2012/wordml" xmlns:w16cex="http://schemas.microsoft.com/office/word/2018/wordml/cex" xmlns:w16cid="http://schemas.microsoft.com/office/word/2016/wordml/cid" xmlns:w16="http://schemas.microsoft.com/office/word/2018/wordml" xmlns:w16se="http://schemas.microsoft.com/office/word/2015/wordml/symex" xmlns:wpg="http://schemas.microsoft.com/office/word/2010/wordprocessingGroup" xmlns:wpi="http://schemas.microsoft.com/office/word/2010/wordprocessingInk" xmlns:wne="http://schemas.microsoft.com/office/word/2006/wordml" xmlns:wps="http://schemas.microsoft.com/office/word/2010/wordprocessingShape" mc:Ignorable="w14 w15 w16se w16cid w16 w16cex wp14">
   <w:body>
     <w:p>
       <w:pPr>
@@ -14820,8 +14820,6 @@
         </w:rPr>
         <w:t>s</w:t>
       </w:r>
-      <w:bookmarkStart w:id="0" w:name="_GoBack"/>
-      <w:bookmarkEnd w:id="0"/>
     </w:p>
     <w:tbl>
       <w:tblPr>
@@ -26990,6 +26988,7 @@
       </w:pPr>
       <w:r>
         <w:rPr>
+          <w:noProof/>
           <w:szCs w:val="24"/>
         </w:rPr>
         <w:drawing>
@@ -27511,6 +27510,7 @@
       <w:r>
         <w:rPr>
           <w:b/>
+          <w:noProof/>
           <w:sz w:val="26"/>
           <w:szCs w:val="26"/>
         </w:rPr>
@@ -27654,6 +27654,7 @@
       <w:r>
         <w:rPr>
           <w:b/>
+          <w:noProof/>
           <w:sz w:val="26"/>
           <w:szCs w:val="26"/>
         </w:rPr>
@@ -27938,6 +27939,7 @@
       <w:r>
         <w:rPr>
           <w:b/>
+          <w:noProof/>
           <w:sz w:val="26"/>
           <w:szCs w:val="26"/>
         </w:rPr>
@@ -28186,6 +28188,7 @@
       </w:pPr>
       <w:r>
         <w:rPr>
+          <w:noProof/>
           <w:sz w:val="26"/>
           <w:szCs w:val="26"/>
         </w:rPr>
@@ -28290,6 +28293,7 @@
       <w:r>
         <w:rPr>
           <w:b/>
+          <w:noProof/>
           <w:sz w:val="26"/>
           <w:szCs w:val="26"/>
         </w:rPr>
@@ -28378,6 +28382,7 @@
       <w:r>
         <w:rPr>
           <w:b/>
+          <w:noProof/>
           <w:sz w:val="26"/>
           <w:szCs w:val="26"/>
         </w:rPr>
@@ -28488,6 +28493,7 @@
       <w:r>
         <w:rPr>
           <w:b/>
+          <w:noProof/>
           <w:sz w:val="26"/>
           <w:szCs w:val="26"/>
         </w:rPr>
@@ -28569,6 +28575,9 @@
         </w:rPr>
       </w:pPr>
       <w:r>
+        <w:rPr>
+          <w:noProof/>
+        </w:rPr>
         <w:lastRenderedPageBreak/>
         <w:drawing>
           <wp:anchor distT="0" distB="0" distL="114300" distR="114300" simplePos="0" relativeHeight="251707392" behindDoc="0" locked="0" layoutInCell="1" allowOverlap="1" wp14:anchorId="5A84ED01" wp14:editId="6A8BCCBF">
@@ -28671,6 +28680,7 @@
       </w:pPr>
       <w:r>
         <w:rPr>
+          <w:noProof/>
           <w:sz w:val="26"/>
           <w:szCs w:val="26"/>
         </w:rPr>
@@ -28822,6 +28832,7 @@
       <w:r>
         <w:rPr>
           <w:b/>
+          <w:noProof/>
           <w:lang w:val="en-GB" w:eastAsia="en-GB"/>
         </w:rPr>
         <w:drawing>
@@ -28943,6 +28954,7 @@
       </w:pPr>
       <w:r>
         <w:rPr>
+          <w:noProof/>
           <w:lang w:val="en-GB" w:eastAsia="en-GB"/>
         </w:rPr>
         <w:drawing>
@@ -29160,6 +29172,9 @@
         </w:sectPr>
       </w:pPr>
       <w:r>
+        <w:rPr>
+          <w:noProof/>
+        </w:rPr>
         <w:drawing>
           <wp:anchor distT="0" distB="0" distL="114300" distR="114300" simplePos="0" relativeHeight="251715584" behindDoc="0" locked="0" layoutInCell="1" allowOverlap="1" wp14:anchorId="476CCE7C" wp14:editId="4AFA7C38">
             <wp:simplePos x="0" y="0"/>
@@ -31303,6 +31318,176 @@
               <w:jc w:val="center"/>
               <w:rPr>
                 <w:szCs w:val="24"/>
+              </w:rPr>
+            </w:pPr>
+            <w:r>
+              <w:rPr>
+                <w:szCs w:val="24"/>
+              </w:rPr>
+              <w:t>Customer</w:t>
+            </w:r>
+          </w:p>
+        </w:tc>
+        <w:tc>
+          <w:tcPr>
+            <w:tcW w:w="1177" w:type="dxa"/>
+            <w:vMerge/>
+            <w:vAlign w:val="center"/>
+          </w:tcPr>
+          <w:p>
+            <w:pPr>
+              <w:pStyle w:val="ListParagraph"/>
+              <w:spacing w:line="240" w:lineRule="auto"/>
+              <w:ind w:left="0"/>
+              <w:jc w:val="center"/>
+              <w:rPr>
+                <w:bCs/>
+                <w:szCs w:val="24"/>
+              </w:rPr>
+            </w:pPr>
+          </w:p>
+        </w:tc>
+        <w:tc>
+          <w:tcPr>
+            <w:tcW w:w="1261" w:type="dxa"/>
+            <w:vMerge/>
+            <w:vAlign w:val="center"/>
+          </w:tcPr>
+          <w:p>
+            <w:pPr>
+              <w:pStyle w:val="ListParagraph"/>
+              <w:spacing w:line="240" w:lineRule="auto"/>
+              <w:ind w:left="0"/>
+              <w:jc w:val="center"/>
+              <w:rPr>
+                <w:bCs/>
+                <w:szCs w:val="24"/>
+              </w:rPr>
+            </w:pPr>
+          </w:p>
+        </w:tc>
+        <w:tc>
+          <w:tcPr>
+            <w:tcW w:w="0" w:type="auto"/>
+            <w:vAlign w:val="center"/>
+          </w:tcPr>
+          <w:p>
+            <w:pPr>
+              <w:spacing w:after="0" w:line="240" w:lineRule="auto"/>
+              <w:jc w:val="center"/>
+              <w:rPr>
+                <w:rFonts w:cs="Times New Roman"/>
+                <w:bCs/>
+                <w:szCs w:val="24"/>
+              </w:rPr>
+            </w:pPr>
+            <w:r>
+              <w:rPr>
+                <w:rFonts w:cs="Times New Roman"/>
+                <w:bCs/>
+                <w:szCs w:val="24"/>
+              </w:rPr>
+              <w:t>22/05/2020</w:t>
+            </w:r>
+          </w:p>
+        </w:tc>
+        <w:tc>
+          <w:tcPr>
+            <w:tcW w:w="0" w:type="auto"/>
+            <w:vMerge/>
+            <w:vAlign w:val="center"/>
+          </w:tcPr>
+          <w:p>
+            <w:pPr>
+              <w:pStyle w:val="ListParagraph"/>
+              <w:spacing w:line="240" w:lineRule="auto"/>
+              <w:ind w:left="0"/>
+              <w:jc w:val="center"/>
+              <w:rPr>
+                <w:bCs/>
+                <w:szCs w:val="24"/>
+              </w:rPr>
+            </w:pPr>
+          </w:p>
+        </w:tc>
+        <w:tc>
+          <w:tcPr>
+            <w:tcW w:w="1334" w:type="dxa"/>
+            <w:vMerge/>
+            <w:vAlign w:val="center"/>
+          </w:tcPr>
+          <w:p>
+            <w:pPr>
+              <w:pStyle w:val="ListParagraph"/>
+              <w:spacing w:line="240" w:lineRule="auto"/>
+              <w:ind w:left="0"/>
+              <w:jc w:val="center"/>
+              <w:rPr>
+                <w:bCs/>
+              </w:rPr>
+            </w:pPr>
+          </w:p>
+        </w:tc>
+        <w:tc>
+          <w:tcPr>
+            <w:tcW w:w="0" w:type="auto"/>
+            <w:vMerge/>
+            <w:vAlign w:val="center"/>
+          </w:tcPr>
+          <w:p>
+            <w:pPr>
+              <w:pStyle w:val="ListParagraph"/>
+              <w:spacing w:line="240" w:lineRule="auto"/>
+              <w:ind w:left="0"/>
+              <w:jc w:val="center"/>
+              <w:rPr>
+                <w:bCs/>
+                <w:szCs w:val="24"/>
+              </w:rPr>
+            </w:pPr>
+          </w:p>
+        </w:tc>
+      </w:tr>
+      <w:tr>
+        <w:trPr>
+          <w:trHeight w:val="401"/>
+        </w:trPr>
+        <w:tc>
+          <w:tcPr>
+            <w:tcW w:w="0" w:type="auto"/>
+            <w:vAlign w:val="center"/>
+          </w:tcPr>
+          <w:p>
+            <w:pPr>
+              <w:pStyle w:val="ListParagraph"/>
+              <w:numPr>
+                <w:ilvl w:val="0"/>
+                <w:numId w:val="29"/>
+              </w:numPr>
+              <w:spacing w:after="160"/>
+              <w:jc w:val="center"/>
+              <w:rPr>
+                <w:rFonts w:ascii="Arial" w:hAnsi="Arial" w:cs="Arial"/>
+                <w:bCs/>
+                <w:sz w:val="20"/>
+                <w:szCs w:val="20"/>
+              </w:rPr>
+            </w:pPr>
+          </w:p>
+        </w:tc>
+        <w:tc>
+          <w:tcPr>
+            <w:tcW w:w="2607" w:type="dxa"/>
+            <w:vAlign w:val="center"/>
+          </w:tcPr>
+          <w:p>
+            <w:pPr>
+              <w:pStyle w:val="ListParagraph"/>
+              <w:spacing w:line="240" w:lineRule="auto"/>
+              <w:ind w:left="0"/>
+              <w:jc w:val="center"/>
+              <w:rPr>
+                <w:szCs w:val="24"/>
                 <w:lang w:val="vi-VN"/>
               </w:rPr>
             </w:pPr>
@@ -31981,7 +32166,7 @@
 </file>
 
 <file path=word/endnotes.xml><?xml version="1.0" encoding="utf-8"?>
-<w:endnotes xmlns:wpc="http://schemas.microsoft.com/office/word/2010/wordprocessingCanvas" xmlns:mc="http://schemas.openxmlformats.org/markup-compatibility/2006" xmlns:o="urn:schemas-microsoft-com:office:office" xmlns:r="http://schemas.openxmlformats.org/officeDocument/2006/relationships" xmlns:m="http://schemas.openxmlformats.org/officeDocument/2006/math" xmlns:v="urn:schemas-microsoft-com:vml" xmlns:wp14="http://schemas.microsoft.com/office/word/2010/wordprocessingDrawing" xmlns:wp="http://schemas.openxmlformats.org/drawingml/2006/wordprocessingDrawing" xmlns:w10="urn:schemas-microsoft-com:office:word" xmlns:w="http://schemas.openxmlformats.org/wordprocessingml/2006/main" xmlns:w14="http://schemas.microsoft.com/office/word/2010/wordml" xmlns:w15="http://schemas.microsoft.com/office/word/2012/wordml" xmlns:wpg="http://schemas.microsoft.com/office/word/2010/wordprocessingGroup" xmlns:wpi="http://schemas.microsoft.com/office/word/2010/wordprocessingInk" xmlns:wne="http://schemas.microsoft.com/office/word/2006/wordml" xmlns:wps="http://schemas.microsoft.com/office/word/2010/wordprocessingShape" mc:Ignorable="w14 w15 wp14">
+<w:endnotes xmlns:wpc="http://schemas.microsoft.com/office/word/2010/wordprocessingCanvas" xmlns:cx="http://schemas.microsoft.com/office/drawing/2014/chartex" xmlns:cx1="http://schemas.microsoft.com/office/drawing/2015/9/8/chartex" xmlns:cx2="http://schemas.microsoft.com/office/drawing/2015/10/21/chartex" xmlns:cx3="http://schemas.microsoft.com/office/drawing/2016/5/9/chartex" xmlns:cx4="http://schemas.microsoft.com/office/drawing/2016/5/10/chartex" xmlns:cx5="http://schemas.microsoft.com/office/drawing/2016/5/11/chartex" xmlns:cx6="http://schemas.microsoft.com/office/drawing/2016/5/12/chartex" xmlns:cx7="http://schemas.microsoft.com/office/drawing/2016/5/13/chartex" xmlns:cx8="http://schemas.microsoft.com/office/drawing/2016/5/14/chartex" xmlns:mc="http://schemas.openxmlformats.org/markup-compatibility/2006" xmlns:aink="http://schemas.microsoft.com/office/drawing/2016/ink" xmlns:am3d="http://schemas.microsoft.com/office/drawing/2017/model3d" xmlns:o="urn:schemas-microsoft-com:office:office" xmlns:r="http://schemas.openxmlformats.org/officeDocument/2006/relationships" xmlns:m="http://schemas.openxmlformats.org/officeDocument/2006/math" xmlns:v="urn:schemas-microsoft-com:vml" xmlns:wp14="http://schemas.microsoft.com/office/word/2010/wordprocessingDrawing" xmlns:wp="http://schemas.openxmlformats.org/drawingml/2006/wordprocessingDrawing" xmlns:w10="urn:schemas-microsoft-com:office:word" xmlns:w="http://schemas.openxmlformats.org/wordprocessingml/2006/main" xmlns:w14="http://schemas.microsoft.com/office/word/2010/wordml" xmlns:w15="http://schemas.microsoft.com/office/word/2012/wordml" xmlns:w16cex="http://schemas.microsoft.com/office/word/2018/wordml/cex" xmlns:w16cid="http://schemas.microsoft.com/office/word/2016/wordml/cid" xmlns:w16="http://schemas.microsoft.com/office/word/2018/wordml" xmlns:w16se="http://schemas.microsoft.com/office/word/2015/wordml/symex" xmlns:wpg="http://schemas.microsoft.com/office/word/2010/wordprocessingGroup" xmlns:wpi="http://schemas.microsoft.com/office/word/2010/wordprocessingInk" xmlns:wne="http://schemas.microsoft.com/office/word/2006/wordml" xmlns:wps="http://schemas.microsoft.com/office/word/2010/wordprocessingShape" mc:Ignorable="w14 w15 w16se w16cid w16 w16cex wp14">
   <w:endnote w:type="separator" w:id="-1">
     <w:p>
       <w:pPr>
@@ -32006,7 +32191,7 @@
 </file>
 
 <file path=word/footer1.xml><?xml version="1.0" encoding="utf-8"?>
-<w:ftr xmlns:wpc="http://schemas.microsoft.com/office/word/2010/wordprocessingCanvas" xmlns:mc="http://schemas.openxmlformats.org/markup-compatibility/2006" xmlns:o="urn:schemas-microsoft-com:office:office" xmlns:r="http://schemas.openxmlformats.org/officeDocument/2006/relationships" xmlns:m="http://schemas.openxmlformats.org/officeDocument/2006/math" xmlns:v="urn:schemas-microsoft-com:vml" xmlns:wp14="http://schemas.microsoft.com/office/word/2010/wordprocessingDrawing" xmlns:wp="http://schemas.openxmlformats.org/drawingml/2006/wordprocessingDrawing" xmlns:w10="urn:schemas-microsoft-com:office:word" xmlns:w="http://schemas.openxmlformats.org/wordprocessingml/2006/main" xmlns:w14="http://schemas.microsoft.com/office/word/2010/wordml" xmlns:w15="http://schemas.microsoft.com/office/word/2012/wordml" xmlns:wpg="http://schemas.microsoft.com/office/word/2010/wordprocessingGroup" xmlns:wpi="http://schemas.microsoft.com/office/word/2010/wordprocessingInk" xmlns:wne="http://schemas.microsoft.com/office/word/2006/wordml" xmlns:wps="http://schemas.microsoft.com/office/word/2010/wordprocessingShape" mc:Ignorable="w14 w15 wp14">
+<w:ftr xmlns:wpc="http://schemas.microsoft.com/office/word/2010/wordprocessingCanvas" xmlns:cx="http://schemas.microsoft.com/office/drawing/2014/chartex" xmlns:cx1="http://schemas.microsoft.com/office/drawing/2015/9/8/chartex" xmlns:cx2="http://schemas.microsoft.com/office/drawing/2015/10/21/chartex" xmlns:cx3="http://schemas.microsoft.com/office/drawing/2016/5/9/chartex" xmlns:cx4="http://schemas.microsoft.com/office/drawing/2016/5/10/chartex" xmlns:cx5="http://schemas.microsoft.com/office/drawing/2016/5/11/chartex" xmlns:cx6="http://schemas.microsoft.com/office/drawing/2016/5/12/chartex" xmlns:cx7="http://schemas.microsoft.com/office/drawing/2016/5/13/chartex" xmlns:cx8="http://schemas.microsoft.com/office/drawing/2016/5/14/chartex" xmlns:mc="http://schemas.openxmlformats.org/markup-compatibility/2006" xmlns:aink="http://schemas.microsoft.com/office/drawing/2016/ink" xmlns:am3d="http://schemas.microsoft.com/office/drawing/2017/model3d" xmlns:o="urn:schemas-microsoft-com:office:office" xmlns:r="http://schemas.openxmlformats.org/officeDocument/2006/relationships" xmlns:m="http://schemas.openxmlformats.org/officeDocument/2006/math" xmlns:v="urn:schemas-microsoft-com:vml" xmlns:wp14="http://schemas.microsoft.com/office/word/2010/wordprocessingDrawing" xmlns:wp="http://schemas.openxmlformats.org/drawingml/2006/wordprocessingDrawing" xmlns:w10="urn:schemas-microsoft-com:office:word" xmlns:w="http://schemas.openxmlformats.org/wordprocessingml/2006/main" xmlns:w14="http://schemas.microsoft.com/office/word/2010/wordml" xmlns:w15="http://schemas.microsoft.com/office/word/2012/wordml" xmlns:w16cex="http://schemas.microsoft.com/office/word/2018/wordml/cex" xmlns:w16cid="http://schemas.microsoft.com/office/word/2016/wordml/cid" xmlns:w16="http://schemas.microsoft.com/office/word/2018/wordml" xmlns:w16se="http://schemas.microsoft.com/office/word/2015/wordml/symex" xmlns:wpg="http://schemas.microsoft.com/office/word/2010/wordprocessingGroup" xmlns:wpi="http://schemas.microsoft.com/office/word/2010/wordprocessingInk" xmlns:wne="http://schemas.microsoft.com/office/word/2006/wordml" xmlns:wps="http://schemas.microsoft.com/office/word/2010/wordprocessingShape" mc:Ignorable="w14 w15 w16se w16cid w16 w16cex wp14">
   <w:tbl>
     <w:tblPr>
       <w:tblW w:w="9828" w:type="dxa"/>
@@ -32339,7 +32524,7 @@
 </file>
 
 <file path=word/footnotes.xml><?xml version="1.0" encoding="utf-8"?>
-<w:footnotes xmlns:wpc="http://schemas.microsoft.com/office/word/2010/wordprocessingCanvas" xmlns:mc="http://schemas.openxmlformats.org/markup-compatibility/2006" xmlns:o="urn:schemas-microsoft-com:office:office" xmlns:r="http://schemas.openxmlformats.org/officeDocument/2006/relationships" xmlns:m="http://schemas.openxmlformats.org/officeDocument/2006/math" xmlns:v="urn:schemas-microsoft-com:vml" xmlns:wp14="http://schemas.microsoft.com/office/word/2010/wordprocessingDrawing" xmlns:wp="http://schemas.openxmlformats.org/drawingml/2006/wordprocessingDrawing" xmlns:w10="urn:schemas-microsoft-com:office:word" xmlns:w="http://schemas.openxmlformats.org/wordprocessingml/2006/main" xmlns:w14="http://schemas.microsoft.com/office/word/2010/wordml" xmlns:w15="http://schemas.microsoft.com/office/word/2012/wordml" xmlns:wpg="http://schemas.microsoft.com/office/word/2010/wordprocessingGroup" xmlns:wpi="http://schemas.microsoft.com/office/word/2010/wordprocessingInk" xmlns:wne="http://schemas.microsoft.com/office/word/2006/wordml" xmlns:wps="http://schemas.microsoft.com/office/word/2010/wordprocessingShape" mc:Ignorable="w14 w15 wp14">
+<w:footnotes xmlns:wpc="http://schemas.microsoft.com/office/word/2010/wordprocessingCanvas" xmlns:cx="http://schemas.microsoft.com/office/drawing/2014/chartex" xmlns:cx1="http://schemas.microsoft.com/office/drawing/2015/9/8/chartex" xmlns:cx2="http://schemas.microsoft.com/office/drawing/2015/10/21/chartex" xmlns:cx3="http://schemas.microsoft.com/office/drawing/2016/5/9/chartex" xmlns:cx4="http://schemas.microsoft.com/office/drawing/2016/5/10/chartex" xmlns:cx5="http://schemas.microsoft.com/office/drawing/2016/5/11/chartex" xmlns:cx6="http://schemas.microsoft.com/office/drawing/2016/5/12/chartex" xmlns:cx7="http://schemas.microsoft.com/office/drawing/2016/5/13/chartex" xmlns:cx8="http://schemas.microsoft.com/office/drawing/2016/5/14/chartex" xmlns:mc="http://schemas.openxmlformats.org/markup-compatibility/2006" xmlns:aink="http://schemas.microsoft.com/office/drawing/2016/ink" xmlns:am3d="http://schemas.microsoft.com/office/drawing/2017/model3d" xmlns:o="urn:schemas-microsoft-com:office:office" xmlns:r="http://schemas.openxmlformats.org/officeDocument/2006/relationships" xmlns:m="http://schemas.openxmlformats.org/officeDocument/2006/math" xmlns:v="urn:schemas-microsoft-com:vml" xmlns:wp14="http://schemas.microsoft.com/office/word/2010/wordprocessingDrawing" xmlns:wp="http://schemas.openxmlformats.org/drawingml/2006/wordprocessingDrawing" xmlns:w10="urn:schemas-microsoft-com:office:word" xmlns:w="http://schemas.openxmlformats.org/wordprocessingml/2006/main" xmlns:w14="http://schemas.microsoft.com/office/word/2010/wordml" xmlns:w15="http://schemas.microsoft.com/office/word/2012/wordml" xmlns:w16cex="http://schemas.microsoft.com/office/word/2018/wordml/cex" xmlns:w16cid="http://schemas.microsoft.com/office/word/2016/wordml/cid" xmlns:w16="http://schemas.microsoft.com/office/word/2018/wordml" xmlns:w16se="http://schemas.microsoft.com/office/word/2015/wordml/symex" xmlns:wpg="http://schemas.microsoft.com/office/word/2010/wordprocessingGroup" xmlns:wpi="http://schemas.microsoft.com/office/word/2010/wordprocessingInk" xmlns:wne="http://schemas.microsoft.com/office/word/2006/wordml" xmlns:wps="http://schemas.microsoft.com/office/word/2010/wordprocessingShape" mc:Ignorable="w14 w15 w16se w16cid w16 w16cex wp14">
   <w:footnote w:type="separator" w:id="-1">
     <w:p>
       <w:pPr>
@@ -32364,7 +32549,7 @@
 </file>
 
 <file path=word/header1.xml><?xml version="1.0" encoding="utf-8"?>
-<w:hdr xmlns:wpc="http://schemas.microsoft.com/office/word/2010/wordprocessingCanvas" xmlns:mc="http://schemas.openxmlformats.org/markup-compatibility/2006" xmlns:o="urn:schemas-microsoft-com:office:office" xmlns:r="http://schemas.openxmlformats.org/officeDocument/2006/relationships" xmlns:m="http://schemas.openxmlformats.org/officeDocument/2006/math" xmlns:v="urn:schemas-microsoft-com:vml" xmlns:wp14="http://schemas.microsoft.com/office/word/2010/wordprocessingDrawing" xmlns:wp="http://schemas.openxmlformats.org/drawingml/2006/wordprocessingDrawing" xmlns:w10="urn:schemas-microsoft-com:office:word" xmlns:w="http://schemas.openxmlformats.org/wordprocessingml/2006/main" xmlns:w14="http://schemas.microsoft.com/office/word/2010/wordml" xmlns:w15="http://schemas.microsoft.com/office/word/2012/wordml" xmlns:wpg="http://schemas.microsoft.com/office/word/2010/wordprocessingGroup" xmlns:wpi="http://schemas.microsoft.com/office/word/2010/wordprocessingInk" xmlns:wne="http://schemas.microsoft.com/office/word/2006/wordml" xmlns:wps="http://schemas.microsoft.com/office/word/2010/wordprocessingShape" mc:Ignorable="w14 w15 wp14">
+<w:hdr xmlns:wpc="http://schemas.microsoft.com/office/word/2010/wordprocessingCanvas" xmlns:cx="http://schemas.microsoft.com/office/drawing/2014/chartex" xmlns:cx1="http://schemas.microsoft.com/office/drawing/2015/9/8/chartex" xmlns:cx2="http://schemas.microsoft.com/office/drawing/2015/10/21/chartex" xmlns:cx3="http://schemas.microsoft.com/office/drawing/2016/5/9/chartex" xmlns:cx4="http://schemas.microsoft.com/office/drawing/2016/5/10/chartex" xmlns:cx5="http://schemas.microsoft.com/office/drawing/2016/5/11/chartex" xmlns:cx6="http://schemas.microsoft.com/office/drawing/2016/5/12/chartex" xmlns:cx7="http://schemas.microsoft.com/office/drawing/2016/5/13/chartex" xmlns:cx8="http://schemas.microsoft.com/office/drawing/2016/5/14/chartex" xmlns:mc="http://schemas.openxmlformats.org/markup-compatibility/2006" xmlns:aink="http://schemas.microsoft.com/office/drawing/2016/ink" xmlns:am3d="http://schemas.microsoft.com/office/drawing/2017/model3d" xmlns:o="urn:schemas-microsoft-com:office:office" xmlns:r="http://schemas.openxmlformats.org/officeDocument/2006/relationships" xmlns:m="http://schemas.openxmlformats.org/officeDocument/2006/math" xmlns:v="urn:schemas-microsoft-com:vml" xmlns:wp14="http://schemas.microsoft.com/office/word/2010/wordprocessingDrawing" xmlns:wp="http://schemas.openxmlformats.org/drawingml/2006/wordprocessingDrawing" xmlns:w10="urn:schemas-microsoft-com:office:word" xmlns:w="http://schemas.openxmlformats.org/wordprocessingml/2006/main" xmlns:w14="http://schemas.microsoft.com/office/word/2010/wordml" xmlns:w15="http://schemas.microsoft.com/office/word/2012/wordml" xmlns:w16cex="http://schemas.microsoft.com/office/word/2018/wordml/cex" xmlns:w16cid="http://schemas.microsoft.com/office/word/2016/wordml/cid" xmlns:w16="http://schemas.microsoft.com/office/word/2018/wordml" xmlns:w16se="http://schemas.microsoft.com/office/word/2015/wordml/symex" xmlns:wpg="http://schemas.microsoft.com/office/word/2010/wordprocessingGroup" xmlns:wpi="http://schemas.microsoft.com/office/word/2010/wordprocessingInk" xmlns:wne="http://schemas.microsoft.com/office/word/2006/wordml" xmlns:wps="http://schemas.microsoft.com/office/word/2010/wordprocessingShape" mc:Ignorable="w14 w15 w16se w16cid w16 w16cex wp14">
   <w:tbl>
     <w:tblPr>
       <w:tblW w:w="9828" w:type="dxa"/>
@@ -32782,7 +32967,7 @@
 </file>
 
 <file path=word/header2.xml><?xml version="1.0" encoding="utf-8"?>
-<w:hdr xmlns:wpc="http://schemas.microsoft.com/office/word/2010/wordprocessingCanvas" xmlns:mc="http://schemas.openxmlformats.org/markup-compatibility/2006" xmlns:o="urn:schemas-microsoft-com:office:office" xmlns:r="http://schemas.openxmlformats.org/officeDocument/2006/relationships" xmlns:m="http://schemas.openxmlformats.org/officeDocument/2006/math" xmlns:v="urn:schemas-microsoft-com:vml" xmlns:wp14="http://schemas.microsoft.com/office/word/2010/wordprocessingDrawing" xmlns:wp="http://schemas.openxmlformats.org/drawingml/2006/wordprocessingDrawing" xmlns:w10="urn:schemas-microsoft-com:office:word" xmlns:w="http://schemas.openxmlformats.org/wordprocessingml/2006/main" xmlns:w14="http://schemas.microsoft.com/office/word/2010/wordml" xmlns:w15="http://schemas.microsoft.com/office/word/2012/wordml" xmlns:wpg="http://schemas.microsoft.com/office/word/2010/wordprocessingGroup" xmlns:wpi="http://schemas.microsoft.com/office/word/2010/wordprocessingInk" xmlns:wne="http://schemas.microsoft.com/office/word/2006/wordml" xmlns:wps="http://schemas.microsoft.com/office/word/2010/wordprocessingShape" mc:Ignorable="w14 w15 wp14">
+<w:hdr xmlns:wpc="http://schemas.microsoft.com/office/word/2010/wordprocessingCanvas" xmlns:cx="http://schemas.microsoft.com/office/drawing/2014/chartex" xmlns:cx1="http://schemas.microsoft.com/office/drawing/2015/9/8/chartex" xmlns:cx2="http://schemas.microsoft.com/office/drawing/2015/10/21/chartex" xmlns:cx3="http://schemas.microsoft.com/office/drawing/2016/5/9/chartex" xmlns:cx4="http://schemas.microsoft.com/office/drawing/2016/5/10/chartex" xmlns:cx5="http://schemas.microsoft.com/office/drawing/2016/5/11/chartex" xmlns:cx6="http://schemas.microsoft.com/office/drawing/2016/5/12/chartex" xmlns:cx7="http://schemas.microsoft.com/office/drawing/2016/5/13/chartex" xmlns:cx8="http://schemas.microsoft.com/office/drawing/2016/5/14/chartex" xmlns:mc="http://schemas.openxmlformats.org/markup-compatibility/2006" xmlns:aink="http://schemas.microsoft.com/office/drawing/2016/ink" xmlns:am3d="http://schemas.microsoft.com/office/drawing/2017/model3d" xmlns:o="urn:schemas-microsoft-com:office:office" xmlns:r="http://schemas.openxmlformats.org/officeDocument/2006/relationships" xmlns:m="http://schemas.openxmlformats.org/officeDocument/2006/math" xmlns:v="urn:schemas-microsoft-com:vml" xmlns:wp14="http://schemas.microsoft.com/office/word/2010/wordprocessingDrawing" xmlns:wp="http://schemas.openxmlformats.org/drawingml/2006/wordprocessingDrawing" xmlns:w10="urn:schemas-microsoft-com:office:word" xmlns:w="http://schemas.openxmlformats.org/wordprocessingml/2006/main" xmlns:w14="http://schemas.microsoft.com/office/word/2010/wordml" xmlns:w15="http://schemas.microsoft.com/office/word/2012/wordml" xmlns:w16cex="http://schemas.microsoft.com/office/word/2018/wordml/cex" xmlns:w16cid="http://schemas.microsoft.com/office/word/2016/wordml/cid" xmlns:w16="http://schemas.microsoft.com/office/word/2018/wordml" xmlns:w16se="http://schemas.microsoft.com/office/word/2015/wordml/symex" xmlns:wpg="http://schemas.microsoft.com/office/word/2010/wordprocessingGroup" xmlns:wpi="http://schemas.microsoft.com/office/word/2010/wordprocessingInk" xmlns:wne="http://schemas.microsoft.com/office/word/2006/wordml" xmlns:wps="http://schemas.microsoft.com/office/word/2010/wordprocessingShape" mc:Ignorable="w14 w15 w16se w16cid w16 w16cex wp14">
   <w:tbl>
     <w:tblPr>
       <w:tblW w:w="9828" w:type="dxa"/>
@@ -33200,7 +33385,7 @@
 </file>
 
 <file path=word/header3.xml><?xml version="1.0" encoding="utf-8"?>
-<w:hdr xmlns:wpc="http://schemas.microsoft.com/office/word/2010/wordprocessingCanvas" xmlns:mc="http://schemas.openxmlformats.org/markup-compatibility/2006" xmlns:o="urn:schemas-microsoft-com:office:office" xmlns:r="http://schemas.openxmlformats.org/officeDocument/2006/relationships" xmlns:m="http://schemas.openxmlformats.org/officeDocument/2006/math" xmlns:v="urn:schemas-microsoft-com:vml" xmlns:wp14="http://schemas.microsoft.com/office/word/2010/wordprocessingDrawing" xmlns:wp="http://schemas.openxmlformats.org/drawingml/2006/wordprocessingDrawing" xmlns:w10="urn:schemas-microsoft-com:office:word" xmlns:w="http://schemas.openxmlformats.org/wordprocessingml/2006/main" xmlns:w14="http://schemas.microsoft.com/office/word/2010/wordml" xmlns:w15="http://schemas.microsoft.com/office/word/2012/wordml" xmlns:wpg="http://schemas.microsoft.com/office/word/2010/wordprocessingGroup" xmlns:wpi="http://schemas.microsoft.com/office/word/2010/wordprocessingInk" xmlns:wne="http://schemas.microsoft.com/office/word/2006/wordml" xmlns:wps="http://schemas.microsoft.com/office/word/2010/wordprocessingShape" mc:Ignorable="w14 w15 wp14">
+<w:hdr xmlns:wpc="http://schemas.microsoft.com/office/word/2010/wordprocessingCanvas" xmlns:cx="http://schemas.microsoft.com/office/drawing/2014/chartex" xmlns:cx1="http://schemas.microsoft.com/office/drawing/2015/9/8/chartex" xmlns:cx2="http://schemas.microsoft.com/office/drawing/2015/10/21/chartex" xmlns:cx3="http://schemas.microsoft.com/office/drawing/2016/5/9/chartex" xmlns:cx4="http://schemas.microsoft.com/office/drawing/2016/5/10/chartex" xmlns:cx5="http://schemas.microsoft.com/office/drawing/2016/5/11/chartex" xmlns:cx6="http://schemas.microsoft.com/office/drawing/2016/5/12/chartex" xmlns:cx7="http://schemas.microsoft.com/office/drawing/2016/5/13/chartex" xmlns:cx8="http://schemas.microsoft.com/office/drawing/2016/5/14/chartex" xmlns:mc="http://schemas.openxmlformats.org/markup-compatibility/2006" xmlns:aink="http://schemas.microsoft.com/office/drawing/2016/ink" xmlns:am3d="http://schemas.microsoft.com/office/drawing/2017/model3d" xmlns:o="urn:schemas-microsoft-com:office:office" xmlns:r="http://schemas.openxmlformats.org/officeDocument/2006/relationships" xmlns:m="http://schemas.openxmlformats.org/officeDocument/2006/math" xmlns:v="urn:schemas-microsoft-com:vml" xmlns:wp14="http://schemas.microsoft.com/office/word/2010/wordprocessingDrawing" xmlns:wp="http://schemas.openxmlformats.org/drawingml/2006/wordprocessingDrawing" xmlns:w10="urn:schemas-microsoft-com:office:word" xmlns:w="http://schemas.openxmlformats.org/wordprocessingml/2006/main" xmlns:w14="http://schemas.microsoft.com/office/word/2010/wordml" xmlns:w15="http://schemas.microsoft.com/office/word/2012/wordml" xmlns:w16cex="http://schemas.microsoft.com/office/word/2018/wordml/cex" xmlns:w16cid="http://schemas.microsoft.com/office/word/2016/wordml/cid" xmlns:w16="http://schemas.microsoft.com/office/word/2018/wordml" xmlns:w16se="http://schemas.microsoft.com/office/word/2015/wordml/symex" xmlns:wpg="http://schemas.microsoft.com/office/word/2010/wordprocessingGroup" xmlns:wpi="http://schemas.microsoft.com/office/word/2010/wordprocessingInk" xmlns:wne="http://schemas.microsoft.com/office/word/2006/wordml" xmlns:wps="http://schemas.microsoft.com/office/word/2010/wordprocessingShape" mc:Ignorable="w14 w15 w16se w16cid w16 w16cex wp14">
   <w:tbl>
     <w:tblPr>
       <w:tblW w:w="9828" w:type="dxa"/>
@@ -33618,7 +33803,7 @@
 </file>
 
 <file path=word/header4.xml><?xml version="1.0" encoding="utf-8"?>
-<w:hdr xmlns:wpc="http://schemas.microsoft.com/office/word/2010/wordprocessingCanvas" xmlns:mc="http://schemas.openxmlformats.org/markup-compatibility/2006" xmlns:o="urn:schemas-microsoft-com:office:office" xmlns:r="http://schemas.openxmlformats.org/officeDocument/2006/relationships" xmlns:m="http://schemas.openxmlformats.org/officeDocument/2006/math" xmlns:v="urn:schemas-microsoft-com:vml" xmlns:wp14="http://schemas.microsoft.com/office/word/2010/wordprocessingDrawing" xmlns:wp="http://schemas.openxmlformats.org/drawingml/2006/wordprocessingDrawing" xmlns:w10="urn:schemas-microsoft-com:office:word" xmlns:w="http://schemas.openxmlformats.org/wordprocessingml/2006/main" xmlns:w14="http://schemas.microsoft.com/office/word/2010/wordml" xmlns:w15="http://schemas.microsoft.com/office/word/2012/wordml" xmlns:wpg="http://schemas.microsoft.com/office/word/2010/wordprocessingGroup" xmlns:wpi="http://schemas.microsoft.com/office/word/2010/wordprocessingInk" xmlns:wne="http://schemas.microsoft.com/office/word/2006/wordml" xmlns:wps="http://schemas.microsoft.com/office/word/2010/wordprocessingShape" mc:Ignorable="w14 w15 wp14">
+<w:hdr xmlns:wpc="http://schemas.microsoft.com/office/word/2010/wordprocessingCanvas" xmlns:cx="http://schemas.microsoft.com/office/drawing/2014/chartex" xmlns:cx1="http://schemas.microsoft.com/office/drawing/2015/9/8/chartex" xmlns:cx2="http://schemas.microsoft.com/office/drawing/2015/10/21/chartex" xmlns:cx3="http://schemas.microsoft.com/office/drawing/2016/5/9/chartex" xmlns:cx4="http://schemas.microsoft.com/office/drawing/2016/5/10/chartex" xmlns:cx5="http://schemas.microsoft.com/office/drawing/2016/5/11/chartex" xmlns:cx6="http://schemas.microsoft.com/office/drawing/2016/5/12/chartex" xmlns:cx7="http://schemas.microsoft.com/office/drawing/2016/5/13/chartex" xmlns:cx8="http://schemas.microsoft.com/office/drawing/2016/5/14/chartex" xmlns:mc="http://schemas.openxmlformats.org/markup-compatibility/2006" xmlns:aink="http://schemas.microsoft.com/office/drawing/2016/ink" xmlns:am3d="http://schemas.microsoft.com/office/drawing/2017/model3d" xmlns:o="urn:schemas-microsoft-com:office:office" xmlns:r="http://schemas.openxmlformats.org/officeDocument/2006/relationships" xmlns:m="http://schemas.openxmlformats.org/officeDocument/2006/math" xmlns:v="urn:schemas-microsoft-com:vml" xmlns:wp14="http://schemas.microsoft.com/office/word/2010/wordprocessingDrawing" xmlns:wp="http://schemas.openxmlformats.org/drawingml/2006/wordprocessingDrawing" xmlns:w10="urn:schemas-microsoft-com:office:word" xmlns:w="http://schemas.openxmlformats.org/wordprocessingml/2006/main" xmlns:w14="http://schemas.microsoft.com/office/word/2010/wordml" xmlns:w15="http://schemas.microsoft.com/office/word/2012/wordml" xmlns:w16cex="http://schemas.microsoft.com/office/word/2018/wordml/cex" xmlns:w16cid="http://schemas.microsoft.com/office/word/2016/wordml/cid" xmlns:w16="http://schemas.microsoft.com/office/word/2018/wordml" xmlns:w16se="http://schemas.microsoft.com/office/word/2015/wordml/symex" xmlns:wpg="http://schemas.microsoft.com/office/word/2010/wordprocessingGroup" xmlns:wpi="http://schemas.microsoft.com/office/word/2010/wordprocessingInk" xmlns:wne="http://schemas.microsoft.com/office/word/2006/wordml" xmlns:wps="http://schemas.microsoft.com/office/word/2010/wordprocessingShape" mc:Ignorable="w14 w15 w16se w16cid w16 w16cex wp14">
   <w:tbl>
     <w:tblPr>
       <w:tblW w:w="9918" w:type="dxa"/>
@@ -34027,7 +34212,7 @@
 </file>
 
 <file path=word/header5.xml><?xml version="1.0" encoding="utf-8"?>
-<w:hdr xmlns:wpc="http://schemas.microsoft.com/office/word/2010/wordprocessingCanvas" xmlns:mc="http://schemas.openxmlformats.org/markup-compatibility/2006" xmlns:o="urn:schemas-microsoft-com:office:office" xmlns:r="http://schemas.openxmlformats.org/officeDocument/2006/relationships" xmlns:m="http://schemas.openxmlformats.org/officeDocument/2006/math" xmlns:v="urn:schemas-microsoft-com:vml" xmlns:wp14="http://schemas.microsoft.com/office/word/2010/wordprocessingDrawing" xmlns:wp="http://schemas.openxmlformats.org/drawingml/2006/wordprocessingDrawing" xmlns:w10="urn:schemas-microsoft-com:office:word" xmlns:w="http://schemas.openxmlformats.org/wordprocessingml/2006/main" xmlns:w14="http://schemas.microsoft.com/office/word/2010/wordml" xmlns:w15="http://schemas.microsoft.com/office/word/2012/wordml" xmlns:wpg="http://schemas.microsoft.com/office/word/2010/wordprocessingGroup" xmlns:wpi="http://schemas.microsoft.com/office/word/2010/wordprocessingInk" xmlns:wne="http://schemas.microsoft.com/office/word/2006/wordml" xmlns:wps="http://schemas.microsoft.com/office/word/2010/wordprocessingShape" mc:Ignorable="w14 w15 wp14">
+<w:hdr xmlns:wpc="http://schemas.microsoft.com/office/word/2010/wordprocessingCanvas" xmlns:cx="http://schemas.microsoft.com/office/drawing/2014/chartex" xmlns:cx1="http://schemas.microsoft.com/office/drawing/2015/9/8/chartex" xmlns:cx2="http://schemas.microsoft.com/office/drawing/2015/10/21/chartex" xmlns:cx3="http://schemas.microsoft.com/office/drawing/2016/5/9/chartex" xmlns:cx4="http://schemas.microsoft.com/office/drawing/2016/5/10/chartex" xmlns:cx5="http://schemas.microsoft.com/office/drawing/2016/5/11/chartex" xmlns:cx6="http://schemas.microsoft.com/office/drawing/2016/5/12/chartex" xmlns:cx7="http://schemas.microsoft.com/office/drawing/2016/5/13/chartex" xmlns:cx8="http://schemas.microsoft.com/office/drawing/2016/5/14/chartex" xmlns:mc="http://schemas.openxmlformats.org/markup-compatibility/2006" xmlns:aink="http://schemas.microsoft.com/office/drawing/2016/ink" xmlns:am3d="http://schemas.microsoft.com/office/drawing/2017/model3d" xmlns:o="urn:schemas-microsoft-com:office:office" xmlns:r="http://schemas.openxmlformats.org/officeDocument/2006/relationships" xmlns:m="http://schemas.openxmlformats.org/officeDocument/2006/math" xmlns:v="urn:schemas-microsoft-com:vml" xmlns:wp14="http://schemas.microsoft.com/office/word/2010/wordprocessingDrawing" xmlns:wp="http://schemas.openxmlformats.org/drawingml/2006/wordprocessingDrawing" xmlns:w10="urn:schemas-microsoft-com:office:word" xmlns:w="http://schemas.openxmlformats.org/wordprocessingml/2006/main" xmlns:w14="http://schemas.microsoft.com/office/word/2010/wordml" xmlns:w15="http://schemas.microsoft.com/office/word/2012/wordml" xmlns:w16cex="http://schemas.microsoft.com/office/word/2018/wordml/cex" xmlns:w16cid="http://schemas.microsoft.com/office/word/2016/wordml/cid" xmlns:w16="http://schemas.microsoft.com/office/word/2018/wordml" xmlns:w16se="http://schemas.microsoft.com/office/word/2015/wordml/symex" xmlns:wpg="http://schemas.microsoft.com/office/word/2010/wordprocessingGroup" xmlns:wpi="http://schemas.microsoft.com/office/word/2010/wordprocessingInk" xmlns:wne="http://schemas.microsoft.com/office/word/2006/wordml" xmlns:wps="http://schemas.microsoft.com/office/word/2010/wordprocessingShape" mc:Ignorable="w14 w15 w16se w16cid w16 w16cex wp14">
   <w:tbl>
     <w:tblPr>
       <w:tblW w:w="9918" w:type="dxa"/>
@@ -34436,7 +34621,7 @@
 </file>
 
 <file path=word/header6.xml><?xml version="1.0" encoding="utf-8"?>
-<w:hdr xmlns:wpc="http://schemas.microsoft.com/office/word/2010/wordprocessingCanvas" xmlns:mc="http://schemas.openxmlformats.org/markup-compatibility/2006" xmlns:o="urn:schemas-microsoft-com:office:office" xmlns:r="http://schemas.openxmlformats.org/officeDocument/2006/relationships" xmlns:m="http://schemas.openxmlformats.org/officeDocument/2006/math" xmlns:v="urn:schemas-microsoft-com:vml" xmlns:wp14="http://schemas.microsoft.com/office/word/2010/wordprocessingDrawing" xmlns:wp="http://schemas.openxmlformats.org/drawingml/2006/wordprocessingDrawing" xmlns:w10="urn:schemas-microsoft-com:office:word" xmlns:w="http://schemas.openxmlformats.org/wordprocessingml/2006/main" xmlns:w14="http://schemas.microsoft.com/office/word/2010/wordml" xmlns:w15="http://schemas.microsoft.com/office/word/2012/wordml" xmlns:wpg="http://schemas.microsoft.com/office/word/2010/wordprocessingGroup" xmlns:wpi="http://schemas.microsoft.com/office/word/2010/wordprocessingInk" xmlns:wne="http://schemas.microsoft.com/office/word/2006/wordml" xmlns:wps="http://schemas.microsoft.com/office/word/2010/wordprocessingShape" mc:Ignorable="w14 w15 wp14">
+<w:hdr xmlns:wpc="http://schemas.microsoft.com/office/word/2010/wordprocessingCanvas" xmlns:cx="http://schemas.microsoft.com/office/drawing/2014/chartex" xmlns:cx1="http://schemas.microsoft.com/office/drawing/2015/9/8/chartex" xmlns:cx2="http://schemas.microsoft.com/office/drawing/2015/10/21/chartex" xmlns:cx3="http://schemas.microsoft.com/office/drawing/2016/5/9/chartex" xmlns:cx4="http://schemas.microsoft.com/office/drawing/2016/5/10/chartex" xmlns:cx5="http://schemas.microsoft.com/office/drawing/2016/5/11/chartex" xmlns:cx6="http://schemas.microsoft.com/office/drawing/2016/5/12/chartex" xmlns:cx7="http://schemas.microsoft.com/office/drawing/2016/5/13/chartex" xmlns:cx8="http://schemas.microsoft.com/office/drawing/2016/5/14/chartex" xmlns:mc="http://schemas.openxmlformats.org/markup-compatibility/2006" xmlns:aink="http://schemas.microsoft.com/office/drawing/2016/ink" xmlns:am3d="http://schemas.microsoft.com/office/drawing/2017/model3d" xmlns:o="urn:schemas-microsoft-com:office:office" xmlns:r="http://schemas.openxmlformats.org/officeDocument/2006/relationships" xmlns:m="http://schemas.openxmlformats.org/officeDocument/2006/math" xmlns:v="urn:schemas-microsoft-com:vml" xmlns:wp14="http://schemas.microsoft.com/office/word/2010/wordprocessingDrawing" xmlns:wp="http://schemas.openxmlformats.org/drawingml/2006/wordprocessingDrawing" xmlns:w10="urn:schemas-microsoft-com:office:word" xmlns:w="http://schemas.openxmlformats.org/wordprocessingml/2006/main" xmlns:w14="http://schemas.microsoft.com/office/word/2010/wordml" xmlns:w15="http://schemas.microsoft.com/office/word/2012/wordml" xmlns:w16cex="http://schemas.microsoft.com/office/word/2018/wordml/cex" xmlns:w16cid="http://schemas.microsoft.com/office/word/2016/wordml/cid" xmlns:w16="http://schemas.microsoft.com/office/word/2018/wordml" xmlns:w16se="http://schemas.microsoft.com/office/word/2015/wordml/symex" xmlns:wpg="http://schemas.microsoft.com/office/word/2010/wordprocessingGroup" xmlns:wpi="http://schemas.microsoft.com/office/word/2010/wordprocessingInk" xmlns:wne="http://schemas.microsoft.com/office/word/2006/wordml" xmlns:wps="http://schemas.microsoft.com/office/word/2010/wordprocessingShape" mc:Ignorable="w14 w15 w16se w16cid w16 w16cex wp14">
   <w:tbl>
     <w:tblPr>
       <w:tblW w:w="9918" w:type="dxa"/>
@@ -34845,7 +35030,7 @@
 </file>
 
 <file path=word/header7.xml><?xml version="1.0" encoding="utf-8"?>
-<w:hdr xmlns:wpc="http://schemas.microsoft.com/office/word/2010/wordprocessingCanvas" xmlns:mc="http://schemas.openxmlformats.org/markup-compatibility/2006" xmlns:o="urn:schemas-microsoft-com:office:office" xmlns:r="http://schemas.openxmlformats.org/officeDocument/2006/relationships" xmlns:m="http://schemas.openxmlformats.org/officeDocument/2006/math" xmlns:v="urn:schemas-microsoft-com:vml" xmlns:wp14="http://schemas.microsoft.com/office/word/2010/wordprocessingDrawing" xmlns:wp="http://schemas.openxmlformats.org/drawingml/2006/wordprocessingDrawing" xmlns:w10="urn:schemas-microsoft-com:office:word" xmlns:w="http://schemas.openxmlformats.org/wordprocessingml/2006/main" xmlns:w14="http://schemas.microsoft.com/office/word/2010/wordml" xmlns:w15="http://schemas.microsoft.com/office/word/2012/wordml" xmlns:wpg="http://schemas.microsoft.com/office/word/2010/wordprocessingGroup" xmlns:wpi="http://schemas.microsoft.com/office/word/2010/wordprocessingInk" xmlns:wne="http://schemas.microsoft.com/office/word/2006/wordml" xmlns:wps="http://schemas.microsoft.com/office/word/2010/wordprocessingShape" mc:Ignorable="w14 w15 wp14">
+<w:hdr xmlns:wpc="http://schemas.microsoft.com/office/word/2010/wordprocessingCanvas" xmlns:cx="http://schemas.microsoft.com/office/drawing/2014/chartex" xmlns:cx1="http://schemas.microsoft.com/office/drawing/2015/9/8/chartex" xmlns:cx2="http://schemas.microsoft.com/office/drawing/2015/10/21/chartex" xmlns:cx3="http://schemas.microsoft.com/office/drawing/2016/5/9/chartex" xmlns:cx4="http://schemas.microsoft.com/office/drawing/2016/5/10/chartex" xmlns:cx5="http://schemas.microsoft.com/office/drawing/2016/5/11/chartex" xmlns:cx6="http://schemas.microsoft.com/office/drawing/2016/5/12/chartex" xmlns:cx7="http://schemas.microsoft.com/office/drawing/2016/5/13/chartex" xmlns:cx8="http://schemas.microsoft.com/office/drawing/2016/5/14/chartex" xmlns:mc="http://schemas.openxmlformats.org/markup-compatibility/2006" xmlns:aink="http://schemas.microsoft.com/office/drawing/2016/ink" xmlns:am3d="http://schemas.microsoft.com/office/drawing/2017/model3d" xmlns:o="urn:schemas-microsoft-com:office:office" xmlns:r="http://schemas.openxmlformats.org/officeDocument/2006/relationships" xmlns:m="http://schemas.openxmlformats.org/officeDocument/2006/math" xmlns:v="urn:schemas-microsoft-com:vml" xmlns:wp14="http://schemas.microsoft.com/office/word/2010/wordprocessingDrawing" xmlns:wp="http://schemas.openxmlformats.org/drawingml/2006/wordprocessingDrawing" xmlns:w10="urn:schemas-microsoft-com:office:word" xmlns:w="http://schemas.openxmlformats.org/wordprocessingml/2006/main" xmlns:w14="http://schemas.microsoft.com/office/word/2010/wordml" xmlns:w15="http://schemas.microsoft.com/office/word/2012/wordml" xmlns:w16cex="http://schemas.microsoft.com/office/word/2018/wordml/cex" xmlns:w16cid="http://schemas.microsoft.com/office/word/2016/wordml/cid" xmlns:w16="http://schemas.microsoft.com/office/word/2018/wordml" xmlns:w16se="http://schemas.microsoft.com/office/word/2015/wordml/symex" xmlns:wpg="http://schemas.microsoft.com/office/word/2010/wordprocessingGroup" xmlns:wpi="http://schemas.microsoft.com/office/word/2010/wordprocessingInk" xmlns:wne="http://schemas.microsoft.com/office/word/2006/wordml" xmlns:wps="http://schemas.microsoft.com/office/word/2010/wordprocessingShape" mc:Ignorable="w14 w15 w16se w16cid w16 w16cex wp14">
   <w:tbl>
     <w:tblPr>
       <w:tblW w:w="9918" w:type="dxa"/>
@@ -35254,7 +35439,7 @@
 </file>
 
 <file path=word/header8.xml><?xml version="1.0" encoding="utf-8"?>
-<w:hdr xmlns:wpc="http://schemas.microsoft.com/office/word/2010/wordprocessingCanvas" xmlns:mc="http://schemas.openxmlformats.org/markup-compatibility/2006" xmlns:o="urn:schemas-microsoft-com:office:office" xmlns:r="http://schemas.openxmlformats.org/officeDocument/2006/relationships" xmlns:m="http://schemas.openxmlformats.org/officeDocument/2006/math" xmlns:v="urn:schemas-microsoft-com:vml" xmlns:wp14="http://schemas.microsoft.com/office/word/2010/wordprocessingDrawing" xmlns:wp="http://schemas.openxmlformats.org/drawingml/2006/wordprocessingDrawing" xmlns:w10="urn:schemas-microsoft-com:office:word" xmlns:w="http://schemas.openxmlformats.org/wordprocessingml/2006/main" xmlns:w14="http://schemas.microsoft.com/office/word/2010/wordml" xmlns:w15="http://schemas.microsoft.com/office/word/2012/wordml" xmlns:wpg="http://schemas.microsoft.com/office/word/2010/wordprocessingGroup" xmlns:wpi="http://schemas.microsoft.com/office/word/2010/wordprocessingInk" xmlns:wne="http://schemas.microsoft.com/office/word/2006/wordml" xmlns:wps="http://schemas.microsoft.com/office/word/2010/wordprocessingShape" mc:Ignorable="w14 w15 wp14">
+<w:hdr xmlns:wpc="http://schemas.microsoft.com/office/word/2010/wordprocessingCanvas" xmlns:cx="http://schemas.microsoft.com/office/drawing/2014/chartex" xmlns:cx1="http://schemas.microsoft.com/office/drawing/2015/9/8/chartex" xmlns:cx2="http://schemas.microsoft.com/office/drawing/2015/10/21/chartex" xmlns:cx3="http://schemas.microsoft.com/office/drawing/2016/5/9/chartex" xmlns:cx4="http://schemas.microsoft.com/office/drawing/2016/5/10/chartex" xmlns:cx5="http://schemas.microsoft.com/office/drawing/2016/5/11/chartex" xmlns:cx6="http://schemas.microsoft.com/office/drawing/2016/5/12/chartex" xmlns:cx7="http://schemas.microsoft.com/office/drawing/2016/5/13/chartex" xmlns:cx8="http://schemas.microsoft.com/office/drawing/2016/5/14/chartex" xmlns:mc="http://schemas.openxmlformats.org/markup-compatibility/2006" xmlns:aink="http://schemas.microsoft.com/office/drawing/2016/ink" xmlns:am3d="http://schemas.microsoft.com/office/drawing/2017/model3d" xmlns:o="urn:schemas-microsoft-com:office:office" xmlns:r="http://schemas.openxmlformats.org/officeDocument/2006/relationships" xmlns:m="http://schemas.openxmlformats.org/officeDocument/2006/math" xmlns:v="urn:schemas-microsoft-com:vml" xmlns:wp14="http://schemas.microsoft.com/office/word/2010/wordprocessingDrawing" xmlns:wp="http://schemas.openxmlformats.org/drawingml/2006/wordprocessingDrawing" xmlns:w10="urn:schemas-microsoft-com:office:word" xmlns:w="http://schemas.openxmlformats.org/wordprocessingml/2006/main" xmlns:w14="http://schemas.microsoft.com/office/word/2010/wordml" xmlns:w15="http://schemas.microsoft.com/office/word/2012/wordml" xmlns:w16cex="http://schemas.microsoft.com/office/word/2018/wordml/cex" xmlns:w16cid="http://schemas.microsoft.com/office/word/2016/wordml/cid" xmlns:w16="http://schemas.microsoft.com/office/word/2018/wordml" xmlns:w16se="http://schemas.microsoft.com/office/word/2015/wordml/symex" xmlns:wpg="http://schemas.microsoft.com/office/word/2010/wordprocessingGroup" xmlns:wpi="http://schemas.microsoft.com/office/word/2010/wordprocessingInk" xmlns:wne="http://schemas.microsoft.com/office/word/2006/wordml" xmlns:wps="http://schemas.microsoft.com/office/word/2010/wordprocessingShape" mc:Ignorable="w14 w15 w16se w16cid w16 w16cex wp14">
   <w:tbl>
     <w:tblPr>
       <w:tblW w:w="9918" w:type="dxa"/>
@@ -35663,7 +35848,7 @@
 </file>
 
 <file path=word/header9.xml><?xml version="1.0" encoding="utf-8"?>
-<w:hdr xmlns:wpc="http://schemas.microsoft.com/office/word/2010/wordprocessingCanvas" xmlns:mc="http://schemas.openxmlformats.org/markup-compatibility/2006" xmlns:o="urn:schemas-microsoft-com:office:office" xmlns:r="http://schemas.openxmlformats.org/officeDocument/2006/relationships" xmlns:m="http://schemas.openxmlformats.org/officeDocument/2006/math" xmlns:v="urn:schemas-microsoft-com:vml" xmlns:wp14="http://schemas.microsoft.com/office/word/2010/wordprocessingDrawing" xmlns:wp="http://schemas.openxmlformats.org/drawingml/2006/wordprocessingDrawing" xmlns:w10="urn:schemas-microsoft-com:office:word" xmlns:w="http://schemas.openxmlformats.org/wordprocessingml/2006/main" xmlns:w14="http://schemas.microsoft.com/office/word/2010/wordml" xmlns:w15="http://schemas.microsoft.com/office/word/2012/wordml" xmlns:wpg="http://schemas.microsoft.com/office/word/2010/wordprocessingGroup" xmlns:wpi="http://schemas.microsoft.com/office/word/2010/wordprocessingInk" xmlns:wne="http://schemas.microsoft.com/office/word/2006/wordml" xmlns:wps="http://schemas.microsoft.com/office/word/2010/wordprocessingShape" mc:Ignorable="w14 w15 wp14">
+<w:hdr xmlns:wpc="http://schemas.microsoft.com/office/word/2010/wordprocessingCanvas" xmlns:cx="http://schemas.microsoft.com/office/drawing/2014/chartex" xmlns:cx1="http://schemas.microsoft.com/office/drawing/2015/9/8/chartex" xmlns:cx2="http://schemas.microsoft.com/office/drawing/2015/10/21/chartex" xmlns:cx3="http://schemas.microsoft.com/office/drawing/2016/5/9/chartex" xmlns:cx4="http://schemas.microsoft.com/office/drawing/2016/5/10/chartex" xmlns:cx5="http://schemas.microsoft.com/office/drawing/2016/5/11/chartex" xmlns:cx6="http://schemas.microsoft.com/office/drawing/2016/5/12/chartex" xmlns:cx7="http://schemas.microsoft.com/office/drawing/2016/5/13/chartex" xmlns:cx8="http://schemas.microsoft.com/office/drawing/2016/5/14/chartex" xmlns:mc="http://schemas.openxmlformats.org/markup-compatibility/2006" xmlns:aink="http://schemas.microsoft.com/office/drawing/2016/ink" xmlns:am3d="http://schemas.microsoft.com/office/drawing/2017/model3d" xmlns:o="urn:schemas-microsoft-com:office:office" xmlns:r="http://schemas.openxmlformats.org/officeDocument/2006/relationships" xmlns:m="http://schemas.openxmlformats.org/officeDocument/2006/math" xmlns:v="urn:schemas-microsoft-com:vml" xmlns:wp14="http://schemas.microsoft.com/office/word/2010/wordprocessingDrawing" xmlns:wp="http://schemas.openxmlformats.org/drawingml/2006/wordprocessingDrawing" xmlns:w10="urn:schemas-microsoft-com:office:word" xmlns:w="http://schemas.openxmlformats.org/wordprocessingml/2006/main" xmlns:w14="http://schemas.microsoft.com/office/word/2010/wordml" xmlns:w15="http://schemas.microsoft.com/office/word/2012/wordml" xmlns:w16cex="http://schemas.microsoft.com/office/word/2018/wordml/cex" xmlns:w16cid="http://schemas.microsoft.com/office/word/2016/wordml/cid" xmlns:w16="http://schemas.microsoft.com/office/word/2018/wordml" xmlns:w16se="http://schemas.microsoft.com/office/word/2015/wordml/symex" xmlns:wpg="http://schemas.microsoft.com/office/word/2010/wordprocessingGroup" xmlns:wpi="http://schemas.microsoft.com/office/word/2010/wordprocessingInk" xmlns:wne="http://schemas.microsoft.com/office/word/2006/wordml" xmlns:wps="http://schemas.microsoft.com/office/word/2010/wordprocessingShape" mc:Ignorable="w14 w15 w16se w16cid w16 w16cex wp14">
   <w:tbl>
     <w:tblPr>
       <w:tblW w:w="9918" w:type="dxa"/>
@@ -36081,7 +36266,7 @@
 </file>
 
 <file path=word/numbering.xml><?xml version="1.0" encoding="utf-8"?>
-<w:numbering xmlns:wpc="http://schemas.microsoft.com/office/word/2010/wordprocessingCanvas" xmlns:mc="http://schemas.openxmlformats.org/markup-compatibility/2006" xmlns:o="urn:schemas-microsoft-com:office:office" xmlns:r="http://schemas.openxmlformats.org/officeDocument/2006/relationships" xmlns:m="http://schemas.openxmlformats.org/officeDocument/2006/math" xmlns:v="urn:schemas-microsoft-com:vml" xmlns:wp14="http://schemas.microsoft.com/office/word/2010/wordprocessingDrawing" xmlns:wp="http://schemas.openxmlformats.org/drawingml/2006/wordprocessingDrawing" xmlns:w10="urn:schemas-microsoft-com:office:word" xmlns:w="http://schemas.openxmlformats.org/wordprocessingml/2006/main" xmlns:w14="http://schemas.microsoft.com/office/word/2010/wordml" xmlns:w15="http://schemas.microsoft.com/office/word/2012/wordml" xmlns:wpg="http://schemas.microsoft.com/office/word/2010/wordprocessingGroup" xmlns:wpi="http://schemas.microsoft.com/office/word/2010/wordprocessingInk" xmlns:wne="http://schemas.microsoft.com/office/word/2006/wordml" xmlns:wps="http://schemas.microsoft.com/office/word/2010/wordprocessingShape" mc:Ignorable="w14 w15 wp14">
+<w:numbering xmlns:wpc="http://schemas.microsoft.com/office/word/2010/wordprocessingCanvas" xmlns:cx="http://schemas.microsoft.com/office/drawing/2014/chartex" xmlns:cx1="http://schemas.microsoft.com/office/drawing/2015/9/8/chartex" xmlns:cx2="http://schemas.microsoft.com/office/drawing/2015/10/21/chartex" xmlns:cx3="http://schemas.microsoft.com/office/drawing/2016/5/9/chartex" xmlns:cx4="http://schemas.microsoft.com/office/drawing/2016/5/10/chartex" xmlns:cx5="http://schemas.microsoft.com/office/drawing/2016/5/11/chartex" xmlns:cx6="http://schemas.microsoft.com/office/drawing/2016/5/12/chartex" xmlns:cx7="http://schemas.microsoft.com/office/drawing/2016/5/13/chartex" xmlns:cx8="http://schemas.microsoft.com/office/drawing/2016/5/14/chartex" xmlns:mc="http://schemas.openxmlformats.org/markup-compatibility/2006" xmlns:aink="http://schemas.microsoft.com/office/drawing/2016/ink" xmlns:am3d="http://schemas.microsoft.com/office/drawing/2017/model3d" xmlns:o="urn:schemas-microsoft-com:office:office" xmlns:r="http://schemas.openxmlformats.org/officeDocument/2006/relationships" xmlns:m="http://schemas.openxmlformats.org/officeDocument/2006/math" xmlns:v="urn:schemas-microsoft-com:vml" xmlns:wp14="http://schemas.microsoft.com/office/word/2010/wordprocessingDrawing" xmlns:wp="http://schemas.openxmlformats.org/drawingml/2006/wordprocessingDrawing" xmlns:w10="urn:schemas-microsoft-com:office:word" xmlns:w="http://schemas.openxmlformats.org/wordprocessingml/2006/main" xmlns:w14="http://schemas.microsoft.com/office/word/2010/wordml" xmlns:w15="http://schemas.microsoft.com/office/word/2012/wordml" xmlns:w16cex="http://schemas.microsoft.com/office/word/2018/wordml/cex" xmlns:w16cid="http://schemas.microsoft.com/office/word/2016/wordml/cid" xmlns:w16="http://schemas.microsoft.com/office/word/2018/wordml" xmlns:w16se="http://schemas.microsoft.com/office/word/2015/wordml/symex" xmlns:wpg="http://schemas.microsoft.com/office/word/2010/wordprocessingGroup" xmlns:wpi="http://schemas.microsoft.com/office/word/2010/wordprocessingInk" xmlns:wne="http://schemas.microsoft.com/office/word/2006/wordml" xmlns:wps="http://schemas.microsoft.com/office/word/2010/wordprocessingShape" mc:Ignorable="w14 w15 w16se w16cid w16 w16cex wp14">
   <w:abstractNum w:abstractNumId="0" w15:restartNumberingAfterBreak="0">
     <w:nsid w:val="0247055A"/>
     <w:multiLevelType w:val="hybridMultilevel"/>
@@ -38763,7 +38948,7 @@
 </file>
 
 <file path=word/styles.xml><?xml version="1.0" encoding="utf-8"?>
-<w:styles xmlns:mc="http://schemas.openxmlformats.org/markup-compatibility/2006" xmlns:r="http://schemas.openxmlformats.org/officeDocument/2006/relationships" xmlns:w="http://schemas.openxmlformats.org/wordprocessingml/2006/main" xmlns:w14="http://schemas.microsoft.com/office/word/2010/wordml" xmlns:w15="http://schemas.microsoft.com/office/word/2012/wordml" mc:Ignorable="w14 w15">
+<w:styles xmlns:mc="http://schemas.openxmlformats.org/markup-compatibility/2006" xmlns:r="http://schemas.openxmlformats.org/officeDocument/2006/relationships" xmlns:w="http://schemas.openxmlformats.org/wordprocessingml/2006/main" xmlns:w14="http://schemas.microsoft.com/office/word/2010/wordml" xmlns:w15="http://schemas.microsoft.com/office/word/2012/wordml" xmlns:w16cex="http://schemas.microsoft.com/office/word/2018/wordml/cex" xmlns:w16cid="http://schemas.microsoft.com/office/word/2016/wordml/cid" xmlns:w16="http://schemas.microsoft.com/office/word/2018/wordml" xmlns:w16se="http://schemas.microsoft.com/office/word/2015/wordml/symex" mc:Ignorable="w14 w15 w16se w16cid w16 w16cex">
   <w:docDefaults>
     <w:rPrDefault>
       <w:rPr>
@@ -38780,7 +38965,7 @@
       </w:pPr>
     </w:pPrDefault>
   </w:docDefaults>
-  <w:latentStyles w:defLockedState="0" w:defUIPriority="99" w:defSemiHidden="0" w:defUnhideWhenUsed="0" w:defQFormat="0" w:count="371">
+  <w:latentStyles w:defLockedState="0" w:defUIPriority="99" w:defSemiHidden="0" w:defUnhideWhenUsed="0" w:defQFormat="0" w:count="376">
     <w:lsdException w:name="Normal" w:uiPriority="0" w:qFormat="1"/>
     <w:lsdException w:name="heading 1" w:uiPriority="9" w:qFormat="1"/>
     <w:lsdException w:name="heading 2" w:semiHidden="1" w:uiPriority="9" w:unhideWhenUsed="1" w:qFormat="1"/>
@@ -38886,7 +39071,6 @@
     <w:lsdException w:name="HTML Sample" w:semiHidden="1" w:unhideWhenUsed="1"/>
     <w:lsdException w:name="HTML Typewriter" w:semiHidden="1" w:unhideWhenUsed="1"/>
     <w:lsdException w:name="HTML Variable" w:semiHidden="1" w:unhideWhenUsed="1"/>
-    <w:lsdException w:name="Normal Table" w:semiHidden="1" w:unhideWhenUsed="1"/>
     <w:lsdException w:name="annotation subject" w:semiHidden="1" w:unhideWhenUsed="1"/>
     <w:lsdException w:name="No List" w:semiHidden="1" w:unhideWhenUsed="1"/>
     <w:lsdException w:name="Outline List 1" w:semiHidden="1" w:unhideWhenUsed="1"/>
@@ -38929,11 +39113,8 @@
     <w:lsdException w:name="Table Contemporary" w:semiHidden="1" w:unhideWhenUsed="1"/>
     <w:lsdException w:name="Table Elegant" w:semiHidden="1" w:unhideWhenUsed="1"/>
     <w:lsdException w:name="Table Professional" w:semiHidden="1" w:unhideWhenUsed="1"/>
-    <w:lsdException w:name="Table Subtle 1" w:semiHidden="1" w:unhideWhenUsed="1"/>
     <w:lsdException w:name="Table Subtle 2" w:semiHidden="1" w:unhideWhenUsed="1"/>
     <w:lsdException w:name="Table Web 1" w:semiHidden="1" w:unhideWhenUsed="1"/>
-    <w:lsdException w:name="Table Web 2" w:semiHidden="1" w:unhideWhenUsed="1"/>
-    <w:lsdException w:name="Table Web 3" w:semiHidden="1" w:unhideWhenUsed="1"/>
     <w:lsdException w:name="Balloon Text" w:semiHidden="1" w:unhideWhenUsed="1"/>
     <w:lsdException w:name="Table Grid" w:uiPriority="39"/>
     <w:lsdException w:name="Table Theme" w:semiHidden="1" w:unhideWhenUsed="1"/>
@@ -39152,6 +39333,11 @@
     <w:lsdException w:name="List Table 5 Dark Accent 6" w:uiPriority="50"/>
     <w:lsdException w:name="List Table 6 Colorful Accent 6" w:uiPriority="51"/>
     <w:lsdException w:name="List Table 7 Colorful Accent 6" w:uiPriority="52"/>
+    <w:lsdException w:name="Mention" w:semiHidden="1" w:unhideWhenUsed="1"/>
+    <w:lsdException w:name="Smart Hyperlink" w:semiHidden="1" w:unhideWhenUsed="1"/>
+    <w:lsdException w:name="Hashtag" w:semiHidden="1" w:unhideWhenUsed="1"/>
+    <w:lsdException w:name="Unresolved Mention" w:semiHidden="1" w:unhideWhenUsed="1"/>
+    <w:lsdException w:name="Smart Link" w:semiHidden="1" w:unhideWhenUsed="1"/>
   </w:latentStyles>
   <w:style w:type="paragraph" w:default="1" w:styleId="Normal">
     <w:name w:val="Normal"/>

</xml_diff>